<commit_message>
New main for the project - "dosbox_snake.c" initialized and now has an infrastructure built.
Added a skeleton to the main project file.
updated .gitignore
removed unnecessary file
</commit_message>
<xml_diff>
--- a/exercises/hw_2/hw_2.docx
+++ b/exercises/hw_2/hw_2.docx
@@ -116,6 +116,7 @@
           <w:rFonts w:hint="cs"/>
           <w:sz w:val="28"/>
           <w:szCs w:val="28"/>
+          <w:highlight w:val="yellow"/>
           <w:rtl/>
         </w:rPr>
         <w:t xml:space="preserve">עליך לממש את מה שהתוכנית </w:t>
@@ -124,6 +125,7 @@
         <w:rPr>
           <w:sz w:val="28"/>
           <w:szCs w:val="28"/>
+          <w:highlight w:val="yellow"/>
         </w:rPr>
         <w:t>mouse.exe</w:t>
       </w:r>
@@ -132,6 +134,7 @@
           <w:rFonts w:hint="cs"/>
           <w:sz w:val="28"/>
           <w:szCs w:val="28"/>
+          <w:highlight w:val="yellow"/>
           <w:rtl/>
         </w:rPr>
         <w:t xml:space="preserve"> הנמצאת בתיאור התרגיל.</w:t>
@@ -186,7 +189,7 @@
     </w:p>
     <w:p>
       <w:pPr>
-        <w:pStyle w:val="a9"/>
+        <w:pStyle w:val="ListParagraph"/>
         <w:numPr>
           <w:ilvl w:val="0"/>
           <w:numId w:val="3"/>
@@ -195,13 +198,15 @@
         <w:rPr>
           <w:sz w:val="28"/>
           <w:szCs w:val="28"/>
-        </w:rPr>
-      </w:pPr>
-      <w:r>
-        <w:rPr>
-          <w:rFonts w:hint="cs"/>
-          <w:sz w:val="28"/>
-          <w:szCs w:val="28"/>
+          <w:highlight w:val="yellow"/>
+        </w:rPr>
+      </w:pPr>
+      <w:r>
+        <w:rPr>
+          <w:rFonts w:hint="cs"/>
+          <w:sz w:val="28"/>
+          <w:szCs w:val="28"/>
+          <w:highlight w:val="yellow"/>
           <w:rtl/>
         </w:rPr>
         <w:t>כל פעולה על העכבר גורמת לפסיקת חומרה 116.</w:t>
@@ -209,7 +214,7 @@
     </w:p>
     <w:p>
       <w:pPr>
-        <w:pStyle w:val="a9"/>
+        <w:pStyle w:val="ListParagraph"/>
         <w:numPr>
           <w:ilvl w:val="0"/>
           <w:numId w:val="3"/>
@@ -232,7 +237,7 @@
     </w:p>
     <w:p>
       <w:pPr>
-        <w:pStyle w:val="a9"/>
+        <w:pStyle w:val="ListParagraph"/>
         <w:numPr>
           <w:ilvl w:val="0"/>
           <w:numId w:val="3"/>
@@ -298,7 +303,7 @@
     </w:p>
     <w:p>
       <w:pPr>
-        <w:pStyle w:val="a9"/>
+        <w:pStyle w:val="ListParagraph"/>
         <w:rPr>
           <w:sz w:val="28"/>
           <w:szCs w:val="28"/>
@@ -333,7 +338,7 @@
     </w:p>
     <w:p>
       <w:pPr>
-        <w:pStyle w:val="a9"/>
+        <w:pStyle w:val="ListParagraph"/>
         <w:rPr>
           <w:sz w:val="28"/>
           <w:szCs w:val="28"/>
@@ -342,7 +347,7 @@
     </w:p>
     <w:p>
       <w:pPr>
-        <w:pStyle w:val="a9"/>
+        <w:pStyle w:val="ListParagraph"/>
         <w:bidi/>
         <w:rPr>
           <w:sz w:val="28"/>
@@ -400,7 +405,7 @@
     </w:p>
     <w:p>
       <w:pPr>
-        <w:pStyle w:val="a9"/>
+        <w:pStyle w:val="ListParagraph"/>
         <w:rPr>
           <w:sz w:val="28"/>
           <w:szCs w:val="28"/>
@@ -503,21 +508,7 @@
           <w:sz w:val="28"/>
           <w:szCs w:val="28"/>
         </w:rPr>
-        <w:t>regs.x.</w:t>
-      </w:r>
-      <w:r>
-        <w:rPr>
-          <w:sz w:val="28"/>
-          <w:szCs w:val="28"/>
-        </w:rPr>
-        <w:t>b</w:t>
-      </w:r>
-      <w:r>
-        <w:rPr>
-          <w:sz w:val="28"/>
-          <w:szCs w:val="28"/>
-        </w:rPr>
-        <w:t>x</w:t>
+        <w:t>regs.x.bx</w:t>
       </w:r>
       <w:proofErr w:type="spellEnd"/>
       <w:r>
@@ -693,7 +684,6 @@
       <w:pPr>
         <w:bidi/>
         <w:rPr>
-          <w:rFonts w:hint="cs"/>
           <w:sz w:val="28"/>
           <w:szCs w:val="28"/>
           <w:rtl/>
@@ -756,14 +746,7 @@
           <w:sz w:val="28"/>
           <w:szCs w:val="28"/>
         </w:rPr>
-        <w:t xml:space="preserve"> </w:t>
-      </w:r>
-      <w:r>
-        <w:rPr>
-          <w:sz w:val="28"/>
-          <w:szCs w:val="28"/>
-        </w:rPr>
-        <w:t>x</w:t>
+        <w:t xml:space="preserve"> x</w:t>
       </w:r>
       <w:r>
         <w:rPr>
@@ -797,7 +780,6 @@
       <w:pPr>
         <w:bidi/>
         <w:rPr>
-          <w:rFonts w:hint="cs"/>
           <w:sz w:val="28"/>
           <w:szCs w:val="28"/>
           <w:rtl/>
@@ -818,21 +800,7 @@
           <w:sz w:val="28"/>
           <w:szCs w:val="28"/>
         </w:rPr>
-        <w:t>outregs.x.</w:t>
-      </w:r>
-      <w:r>
-        <w:rPr>
-          <w:sz w:val="28"/>
-          <w:szCs w:val="28"/>
-        </w:rPr>
-        <w:t>d</w:t>
-      </w:r>
-      <w:r>
-        <w:rPr>
-          <w:sz w:val="28"/>
-          <w:szCs w:val="28"/>
-        </w:rPr>
-        <w:t>x</w:t>
+        <w:t>outregs.x.dx</w:t>
       </w:r>
       <w:proofErr w:type="spellEnd"/>
       <w:r>
@@ -865,7 +833,6 @@
       <w:pPr>
         <w:bidi/>
         <w:rPr>
-          <w:rFonts w:hint="cs"/>
           <w:sz w:val="28"/>
           <w:szCs w:val="28"/>
           <w:rtl/>
@@ -876,7 +843,6 @@
       <w:pPr>
         <w:bidi/>
         <w:rPr>
-          <w:rFonts w:hint="cs"/>
           <w:sz w:val="28"/>
           <w:szCs w:val="28"/>
         </w:rPr>
@@ -1594,15 +1560,15 @@
     <w:lsdException w:name="Unresolved Mention" w:semiHidden="1" w:unhideWhenUsed="1"/>
     <w:lsdException w:name="Smart Link" w:semiHidden="1" w:unhideWhenUsed="1"/>
   </w:latentStyles>
-  <w:style w:type="paragraph" w:default="1" w:styleId="a">
+  <w:style w:type="paragraph" w:default="1" w:styleId="Normal">
     <w:name w:val="Normal"/>
     <w:qFormat/>
   </w:style>
-  <w:style w:type="paragraph" w:styleId="1">
+  <w:style w:type="paragraph" w:styleId="Heading1">
     <w:name w:val="heading 1"/>
-    <w:basedOn w:val="a"/>
-    <w:next w:val="a"/>
-    <w:link w:val="10"/>
+    <w:basedOn w:val="Normal"/>
+    <w:next w:val="Normal"/>
+    <w:link w:val="Heading1Char"/>
     <w:uiPriority w:val="9"/>
     <w:qFormat/>
     <w:rsid w:val="003F3A40"/>
@@ -1619,11 +1585,11 @@
       <w:szCs w:val="40"/>
     </w:rPr>
   </w:style>
-  <w:style w:type="paragraph" w:styleId="2">
+  <w:style w:type="paragraph" w:styleId="Heading2">
     <w:name w:val="heading 2"/>
-    <w:basedOn w:val="a"/>
-    <w:next w:val="a"/>
-    <w:link w:val="20"/>
+    <w:basedOn w:val="Normal"/>
+    <w:next w:val="Normal"/>
+    <w:link w:val="Heading2Char"/>
     <w:uiPriority w:val="9"/>
     <w:semiHidden/>
     <w:unhideWhenUsed/>
@@ -1642,11 +1608,11 @@
       <w:szCs w:val="32"/>
     </w:rPr>
   </w:style>
-  <w:style w:type="paragraph" w:styleId="3">
+  <w:style w:type="paragraph" w:styleId="Heading3">
     <w:name w:val="heading 3"/>
-    <w:basedOn w:val="a"/>
-    <w:next w:val="a"/>
-    <w:link w:val="30"/>
+    <w:basedOn w:val="Normal"/>
+    <w:next w:val="Normal"/>
+    <w:link w:val="Heading3Char"/>
     <w:uiPriority w:val="9"/>
     <w:semiHidden/>
     <w:unhideWhenUsed/>
@@ -1665,11 +1631,11 @@
       <w:szCs w:val="28"/>
     </w:rPr>
   </w:style>
-  <w:style w:type="paragraph" w:styleId="4">
+  <w:style w:type="paragraph" w:styleId="Heading4">
     <w:name w:val="heading 4"/>
-    <w:basedOn w:val="a"/>
-    <w:next w:val="a"/>
-    <w:link w:val="40"/>
+    <w:basedOn w:val="Normal"/>
+    <w:next w:val="Normal"/>
+    <w:link w:val="Heading4Char"/>
     <w:uiPriority w:val="9"/>
     <w:semiHidden/>
     <w:unhideWhenUsed/>
@@ -1688,11 +1654,11 @@
       <w:color w:val="0F4761" w:themeColor="accent1" w:themeShade="BF"/>
     </w:rPr>
   </w:style>
-  <w:style w:type="paragraph" w:styleId="5">
+  <w:style w:type="paragraph" w:styleId="Heading5">
     <w:name w:val="heading 5"/>
-    <w:basedOn w:val="a"/>
-    <w:next w:val="a"/>
-    <w:link w:val="50"/>
+    <w:basedOn w:val="Normal"/>
+    <w:next w:val="Normal"/>
+    <w:link w:val="Heading5Char"/>
     <w:uiPriority w:val="9"/>
     <w:semiHidden/>
     <w:unhideWhenUsed/>
@@ -1709,11 +1675,11 @@
       <w:color w:val="0F4761" w:themeColor="accent1" w:themeShade="BF"/>
     </w:rPr>
   </w:style>
-  <w:style w:type="paragraph" w:styleId="6">
+  <w:style w:type="paragraph" w:styleId="Heading6">
     <w:name w:val="heading 6"/>
-    <w:basedOn w:val="a"/>
-    <w:next w:val="a"/>
-    <w:link w:val="60"/>
+    <w:basedOn w:val="Normal"/>
+    <w:next w:val="Normal"/>
+    <w:link w:val="Heading6Char"/>
     <w:uiPriority w:val="9"/>
     <w:semiHidden/>
     <w:unhideWhenUsed/>
@@ -1732,11 +1698,11 @@
       <w:color w:val="595959" w:themeColor="text1" w:themeTint="A6"/>
     </w:rPr>
   </w:style>
-  <w:style w:type="paragraph" w:styleId="7">
+  <w:style w:type="paragraph" w:styleId="Heading7">
     <w:name w:val="heading 7"/>
-    <w:basedOn w:val="a"/>
-    <w:next w:val="a"/>
-    <w:link w:val="70"/>
+    <w:basedOn w:val="Normal"/>
+    <w:next w:val="Normal"/>
+    <w:link w:val="Heading7Char"/>
     <w:uiPriority w:val="9"/>
     <w:semiHidden/>
     <w:unhideWhenUsed/>
@@ -1753,11 +1719,11 @@
       <w:color w:val="595959" w:themeColor="text1" w:themeTint="A6"/>
     </w:rPr>
   </w:style>
-  <w:style w:type="paragraph" w:styleId="8">
+  <w:style w:type="paragraph" w:styleId="Heading8">
     <w:name w:val="heading 8"/>
-    <w:basedOn w:val="a"/>
-    <w:next w:val="a"/>
-    <w:link w:val="80"/>
+    <w:basedOn w:val="Normal"/>
+    <w:next w:val="Normal"/>
+    <w:link w:val="Heading8Char"/>
     <w:uiPriority w:val="9"/>
     <w:semiHidden/>
     <w:unhideWhenUsed/>
@@ -1776,11 +1742,11 @@
       <w:color w:val="272727" w:themeColor="text1" w:themeTint="D8"/>
     </w:rPr>
   </w:style>
-  <w:style w:type="paragraph" w:styleId="9">
+  <w:style w:type="paragraph" w:styleId="Heading9">
     <w:name w:val="heading 9"/>
-    <w:basedOn w:val="a"/>
-    <w:next w:val="a"/>
-    <w:link w:val="90"/>
+    <w:basedOn w:val="Normal"/>
+    <w:next w:val="Normal"/>
+    <w:link w:val="Heading9Char"/>
     <w:uiPriority w:val="9"/>
     <w:semiHidden/>
     <w:unhideWhenUsed/>
@@ -1797,13 +1763,13 @@
       <w:color w:val="272727" w:themeColor="text1" w:themeTint="D8"/>
     </w:rPr>
   </w:style>
-  <w:style w:type="character" w:default="1" w:styleId="a0">
+  <w:style w:type="character" w:default="1" w:styleId="DefaultParagraphFont">
     <w:name w:val="Default Paragraph Font"/>
     <w:uiPriority w:val="1"/>
     <w:semiHidden/>
     <w:unhideWhenUsed/>
   </w:style>
-  <w:style w:type="table" w:default="1" w:styleId="a1">
+  <w:style w:type="table" w:default="1" w:styleId="TableNormal">
     <w:name w:val="Normal Table"/>
     <w:uiPriority w:val="99"/>
     <w:semiHidden/>
@@ -1818,16 +1784,16 @@
       </w:tblCellMar>
     </w:tblPr>
   </w:style>
-  <w:style w:type="numbering" w:default="1" w:styleId="a2">
+  <w:style w:type="numbering" w:default="1" w:styleId="NoList">
     <w:name w:val="No List"/>
     <w:uiPriority w:val="99"/>
     <w:semiHidden/>
     <w:unhideWhenUsed/>
   </w:style>
-  <w:style w:type="character" w:customStyle="1" w:styleId="10">
-    <w:name w:val="כותרת 1 תו"/>
-    <w:basedOn w:val="a0"/>
-    <w:link w:val="1"/>
+  <w:style w:type="character" w:customStyle="1" w:styleId="Heading1Char">
+    <w:name w:val="Heading 1 Char"/>
+    <w:basedOn w:val="DefaultParagraphFont"/>
+    <w:link w:val="Heading1"/>
     <w:uiPriority w:val="9"/>
     <w:rsid w:val="003F3A40"/>
     <w:rPr>
@@ -1837,10 +1803,10 @@
       <w:szCs w:val="40"/>
     </w:rPr>
   </w:style>
-  <w:style w:type="character" w:customStyle="1" w:styleId="20">
-    <w:name w:val="כותרת 2 תו"/>
-    <w:basedOn w:val="a0"/>
-    <w:link w:val="2"/>
+  <w:style w:type="character" w:customStyle="1" w:styleId="Heading2Char">
+    <w:name w:val="Heading 2 Char"/>
+    <w:basedOn w:val="DefaultParagraphFont"/>
+    <w:link w:val="Heading2"/>
     <w:uiPriority w:val="9"/>
     <w:semiHidden/>
     <w:rsid w:val="003F3A40"/>
@@ -1851,10 +1817,10 @@
       <w:szCs w:val="32"/>
     </w:rPr>
   </w:style>
-  <w:style w:type="character" w:customStyle="1" w:styleId="30">
-    <w:name w:val="כותרת 3 תו"/>
-    <w:basedOn w:val="a0"/>
-    <w:link w:val="3"/>
+  <w:style w:type="character" w:customStyle="1" w:styleId="Heading3Char">
+    <w:name w:val="Heading 3 Char"/>
+    <w:basedOn w:val="DefaultParagraphFont"/>
+    <w:link w:val="Heading3"/>
     <w:uiPriority w:val="9"/>
     <w:semiHidden/>
     <w:rsid w:val="003F3A40"/>
@@ -1865,10 +1831,10 @@
       <w:szCs w:val="28"/>
     </w:rPr>
   </w:style>
-  <w:style w:type="character" w:customStyle="1" w:styleId="40">
-    <w:name w:val="כותרת 4 תו"/>
-    <w:basedOn w:val="a0"/>
-    <w:link w:val="4"/>
+  <w:style w:type="character" w:customStyle="1" w:styleId="Heading4Char">
+    <w:name w:val="Heading 4 Char"/>
+    <w:basedOn w:val="DefaultParagraphFont"/>
+    <w:link w:val="Heading4"/>
     <w:uiPriority w:val="9"/>
     <w:semiHidden/>
     <w:rsid w:val="003F3A40"/>
@@ -1879,10 +1845,10 @@
       <w:color w:val="0F4761" w:themeColor="accent1" w:themeShade="BF"/>
     </w:rPr>
   </w:style>
-  <w:style w:type="character" w:customStyle="1" w:styleId="50">
-    <w:name w:val="כותרת 5 תו"/>
-    <w:basedOn w:val="a0"/>
-    <w:link w:val="5"/>
+  <w:style w:type="character" w:customStyle="1" w:styleId="Heading5Char">
+    <w:name w:val="Heading 5 Char"/>
+    <w:basedOn w:val="DefaultParagraphFont"/>
+    <w:link w:val="Heading5"/>
     <w:uiPriority w:val="9"/>
     <w:semiHidden/>
     <w:rsid w:val="003F3A40"/>
@@ -1891,10 +1857,10 @@
       <w:color w:val="0F4761" w:themeColor="accent1" w:themeShade="BF"/>
     </w:rPr>
   </w:style>
-  <w:style w:type="character" w:customStyle="1" w:styleId="60">
-    <w:name w:val="כותרת 6 תו"/>
-    <w:basedOn w:val="a0"/>
-    <w:link w:val="6"/>
+  <w:style w:type="character" w:customStyle="1" w:styleId="Heading6Char">
+    <w:name w:val="Heading 6 Char"/>
+    <w:basedOn w:val="DefaultParagraphFont"/>
+    <w:link w:val="Heading6"/>
     <w:uiPriority w:val="9"/>
     <w:semiHidden/>
     <w:rsid w:val="003F3A40"/>
@@ -1905,10 +1871,10 @@
       <w:color w:val="595959" w:themeColor="text1" w:themeTint="A6"/>
     </w:rPr>
   </w:style>
-  <w:style w:type="character" w:customStyle="1" w:styleId="70">
-    <w:name w:val="כותרת 7 תו"/>
-    <w:basedOn w:val="a0"/>
-    <w:link w:val="7"/>
+  <w:style w:type="character" w:customStyle="1" w:styleId="Heading7Char">
+    <w:name w:val="Heading 7 Char"/>
+    <w:basedOn w:val="DefaultParagraphFont"/>
+    <w:link w:val="Heading7"/>
     <w:uiPriority w:val="9"/>
     <w:semiHidden/>
     <w:rsid w:val="003F3A40"/>
@@ -1917,10 +1883,10 @@
       <w:color w:val="595959" w:themeColor="text1" w:themeTint="A6"/>
     </w:rPr>
   </w:style>
-  <w:style w:type="character" w:customStyle="1" w:styleId="80">
-    <w:name w:val="כותרת 8 תו"/>
-    <w:basedOn w:val="a0"/>
-    <w:link w:val="8"/>
+  <w:style w:type="character" w:customStyle="1" w:styleId="Heading8Char">
+    <w:name w:val="Heading 8 Char"/>
+    <w:basedOn w:val="DefaultParagraphFont"/>
+    <w:link w:val="Heading8"/>
     <w:uiPriority w:val="9"/>
     <w:semiHidden/>
     <w:rsid w:val="003F3A40"/>
@@ -1931,10 +1897,10 @@
       <w:color w:val="272727" w:themeColor="text1" w:themeTint="D8"/>
     </w:rPr>
   </w:style>
-  <w:style w:type="character" w:customStyle="1" w:styleId="90">
-    <w:name w:val="כותרת 9 תו"/>
-    <w:basedOn w:val="a0"/>
-    <w:link w:val="9"/>
+  <w:style w:type="character" w:customStyle="1" w:styleId="Heading9Char">
+    <w:name w:val="Heading 9 Char"/>
+    <w:basedOn w:val="DefaultParagraphFont"/>
+    <w:link w:val="Heading9"/>
     <w:uiPriority w:val="9"/>
     <w:semiHidden/>
     <w:rsid w:val="003F3A40"/>
@@ -1943,11 +1909,11 @@
       <w:color w:val="272727" w:themeColor="text1" w:themeTint="D8"/>
     </w:rPr>
   </w:style>
-  <w:style w:type="paragraph" w:styleId="a3">
+  <w:style w:type="paragraph" w:styleId="Title">
     <w:name w:val="Title"/>
-    <w:basedOn w:val="a"/>
-    <w:next w:val="a"/>
-    <w:link w:val="a4"/>
+    <w:basedOn w:val="Normal"/>
+    <w:next w:val="Normal"/>
+    <w:link w:val="TitleChar"/>
     <w:uiPriority w:val="10"/>
     <w:qFormat/>
     <w:rsid w:val="003F3A40"/>
@@ -1963,10 +1929,10 @@
       <w:szCs w:val="56"/>
     </w:rPr>
   </w:style>
-  <w:style w:type="character" w:customStyle="1" w:styleId="a4">
-    <w:name w:val="כותרת טקסט תו"/>
-    <w:basedOn w:val="a0"/>
-    <w:link w:val="a3"/>
+  <w:style w:type="character" w:customStyle="1" w:styleId="TitleChar">
+    <w:name w:val="Title Char"/>
+    <w:basedOn w:val="DefaultParagraphFont"/>
+    <w:link w:val="Title"/>
     <w:uiPriority w:val="10"/>
     <w:rsid w:val="003F3A40"/>
     <w:rPr>
@@ -1977,11 +1943,11 @@
       <w:szCs w:val="56"/>
     </w:rPr>
   </w:style>
-  <w:style w:type="paragraph" w:styleId="a5">
+  <w:style w:type="paragraph" w:styleId="Subtitle">
     <w:name w:val="Subtitle"/>
-    <w:basedOn w:val="a"/>
-    <w:next w:val="a"/>
-    <w:link w:val="a6"/>
+    <w:basedOn w:val="Normal"/>
+    <w:next w:val="Normal"/>
+    <w:link w:val="SubtitleChar"/>
     <w:uiPriority w:val="11"/>
     <w:qFormat/>
     <w:rsid w:val="003F3A40"/>
@@ -1998,10 +1964,10 @@
       <w:szCs w:val="28"/>
     </w:rPr>
   </w:style>
-  <w:style w:type="character" w:customStyle="1" w:styleId="a6">
-    <w:name w:val="כותרת משנה תו"/>
-    <w:basedOn w:val="a0"/>
-    <w:link w:val="a5"/>
+  <w:style w:type="character" w:customStyle="1" w:styleId="SubtitleChar">
+    <w:name w:val="Subtitle Char"/>
+    <w:basedOn w:val="DefaultParagraphFont"/>
+    <w:link w:val="Subtitle"/>
     <w:uiPriority w:val="11"/>
     <w:rsid w:val="003F3A40"/>
     <w:rPr>
@@ -2012,11 +1978,11 @@
       <w:szCs w:val="28"/>
     </w:rPr>
   </w:style>
-  <w:style w:type="paragraph" w:styleId="a7">
+  <w:style w:type="paragraph" w:styleId="Quote">
     <w:name w:val="Quote"/>
-    <w:basedOn w:val="a"/>
-    <w:next w:val="a"/>
-    <w:link w:val="a8"/>
+    <w:basedOn w:val="Normal"/>
+    <w:next w:val="Normal"/>
+    <w:link w:val="QuoteChar"/>
     <w:uiPriority w:val="29"/>
     <w:qFormat/>
     <w:rsid w:val="003F3A40"/>
@@ -2030,10 +1996,10 @@
       <w:color w:val="404040" w:themeColor="text1" w:themeTint="BF"/>
     </w:rPr>
   </w:style>
-  <w:style w:type="character" w:customStyle="1" w:styleId="a8">
-    <w:name w:val="ציטוט תו"/>
-    <w:basedOn w:val="a0"/>
-    <w:link w:val="a7"/>
+  <w:style w:type="character" w:customStyle="1" w:styleId="QuoteChar">
+    <w:name w:val="Quote Char"/>
+    <w:basedOn w:val="DefaultParagraphFont"/>
+    <w:link w:val="Quote"/>
     <w:uiPriority w:val="29"/>
     <w:rsid w:val="003F3A40"/>
     <w:rPr>
@@ -2042,9 +2008,9 @@
       <w:color w:val="404040" w:themeColor="text1" w:themeTint="BF"/>
     </w:rPr>
   </w:style>
-  <w:style w:type="paragraph" w:styleId="a9">
+  <w:style w:type="paragraph" w:styleId="ListParagraph">
     <w:name w:val="List Paragraph"/>
-    <w:basedOn w:val="a"/>
+    <w:basedOn w:val="Normal"/>
     <w:uiPriority w:val="34"/>
     <w:qFormat/>
     <w:rsid w:val="003F3A40"/>
@@ -2053,9 +2019,9 @@
       <w:contextualSpacing/>
     </w:pPr>
   </w:style>
-  <w:style w:type="character" w:styleId="aa">
+  <w:style w:type="character" w:styleId="IntenseEmphasis">
     <w:name w:val="Intense Emphasis"/>
-    <w:basedOn w:val="a0"/>
+    <w:basedOn w:val="DefaultParagraphFont"/>
     <w:uiPriority w:val="21"/>
     <w:qFormat/>
     <w:rsid w:val="003F3A40"/>
@@ -2065,11 +2031,11 @@
       <w:color w:val="0F4761" w:themeColor="accent1" w:themeShade="BF"/>
     </w:rPr>
   </w:style>
-  <w:style w:type="paragraph" w:styleId="ab">
+  <w:style w:type="paragraph" w:styleId="IntenseQuote">
     <w:name w:val="Intense Quote"/>
-    <w:basedOn w:val="a"/>
-    <w:next w:val="a"/>
-    <w:link w:val="ac"/>
+    <w:basedOn w:val="Normal"/>
+    <w:next w:val="Normal"/>
+    <w:link w:val="IntenseQuoteChar"/>
     <w:uiPriority w:val="30"/>
     <w:qFormat/>
     <w:rsid w:val="003F3A40"/>
@@ -2088,10 +2054,10 @@
       <w:color w:val="0F4761" w:themeColor="accent1" w:themeShade="BF"/>
     </w:rPr>
   </w:style>
-  <w:style w:type="character" w:customStyle="1" w:styleId="ac">
-    <w:name w:val="ציטוט חזק תו"/>
-    <w:basedOn w:val="a0"/>
-    <w:link w:val="ab"/>
+  <w:style w:type="character" w:customStyle="1" w:styleId="IntenseQuoteChar">
+    <w:name w:val="Intense Quote Char"/>
+    <w:basedOn w:val="DefaultParagraphFont"/>
+    <w:link w:val="IntenseQuote"/>
     <w:uiPriority w:val="30"/>
     <w:rsid w:val="003F3A40"/>
     <w:rPr>
@@ -2100,9 +2066,9 @@
       <w:color w:val="0F4761" w:themeColor="accent1" w:themeShade="BF"/>
     </w:rPr>
   </w:style>
-  <w:style w:type="character" w:styleId="ad">
+  <w:style w:type="character" w:styleId="IntenseReference">
     <w:name w:val="Intense Reference"/>
-    <w:basedOn w:val="a0"/>
+    <w:basedOn w:val="DefaultParagraphFont"/>
     <w:uiPriority w:val="32"/>
     <w:qFormat/>
     <w:rsid w:val="003F3A40"/>
@@ -2114,7 +2080,7 @@
       <w:spacing w:val="5"/>
     </w:rPr>
   </w:style>
-  <w:style w:type="paragraph" w:styleId="ae">
+  <w:style w:type="paragraph" w:styleId="NoSpacing">
     <w:name w:val="No Spacing"/>
     <w:uiPriority w:val="1"/>
     <w:qFormat/>

</xml_diff>